<commit_message>
"live search with laravel + AJAX + MySQL module"
</commit_message>
<xml_diff>
--- a/ajax means doc.docx
+++ b/ajax means doc.docx
@@ -8,12 +8,14 @@
           <w:b/>
         </w:rPr>
       </w:pPr>
+      <w:proofErr w:type="spellStart"/>
       <w:r>
         <w:rPr>
           <w:b/>
         </w:rPr>
         <w:t>JQuery</w:t>
       </w:r>
+      <w:proofErr w:type="spellEnd"/>
       <w:r>
         <w:rPr>
           <w:b/>
@@ -22,11 +24,21 @@
       </w:r>
     </w:p>
     <w:p>
+      <w:proofErr w:type="spellStart"/>
       <w:r>
         <w:t>JQuery</w:t>
       </w:r>
-      <w:r>
-        <w:t xml:space="preserve"> AJAX is a set of methods in the jQuery JavaScript library that allow you to make asynchronous HTTP requests to a server. This means that you can send and receive data from the server without having to reload the entire web page.</w:t>
+      <w:proofErr w:type="spellEnd"/>
+      <w:r>
+        <w:t xml:space="preserve"> AJAX is a set of methods in the </w:t>
+      </w:r>
+      <w:proofErr w:type="spellStart"/>
+      <w:r>
+        <w:t>jQuery</w:t>
+      </w:r>
+      <w:proofErr w:type="spellEnd"/>
+      <w:r>
+        <w:t xml:space="preserve"> JavaScript library that allow you to make asynchronous HTTP requests to a server. This means that you can send and receive data from the server without having to reload the entire web page.</w:t>
       </w:r>
     </w:p>
     <w:p>
@@ -55,12 +67,28 @@
           </w:tcPr>
           <w:p>
             <w:r>
-              <w:t>$.ajax({</w:t>
-            </w:r>
-          </w:p>
-          <w:p>
-            <w:r>
-              <w:t xml:space="preserve">  url: 'https://example.com/api/data',</w:t>
+              <w:t>$.</w:t>
+            </w:r>
+            <w:proofErr w:type="spellStart"/>
+            <w:r>
+              <w:t>ajax</w:t>
+            </w:r>
+            <w:proofErr w:type="spellEnd"/>
+            <w:r>
+              <w:t>({</w:t>
+            </w:r>
+          </w:p>
+          <w:p>
+            <w:r>
+              <w:t xml:space="preserve">  </w:t>
+            </w:r>
+            <w:proofErr w:type="spellStart"/>
+            <w:r>
+              <w:t>url</w:t>
+            </w:r>
+            <w:proofErr w:type="spellEnd"/>
+            <w:r>
+              <w:t>: 'https://example.com/api/data',</w:t>
             </w:r>
           </w:p>
           <w:p>
@@ -70,7 +98,23 @@
           </w:p>
           <w:p>
             <w:r>
-              <w:t xml:space="preserve">  dataType: 'json',</w:t>
+              <w:t xml:space="preserve">  </w:t>
+            </w:r>
+            <w:proofErr w:type="spellStart"/>
+            <w:r>
+              <w:t>dataType</w:t>
+            </w:r>
+            <w:proofErr w:type="spellEnd"/>
+            <w:r>
+              <w:t>: '</w:t>
+            </w:r>
+            <w:proofErr w:type="spellStart"/>
+            <w:r>
+              <w:t>json</w:t>
+            </w:r>
+            <w:proofErr w:type="spellEnd"/>
+            <w:r>
+              <w:t>',</w:t>
             </w:r>
           </w:p>
           <w:p>
@@ -95,7 +139,15 @@
           </w:p>
           <w:p>
             <w:r>
-              <w:t xml:space="preserve">  error: function(xhr, status, error) {</w:t>
+              <w:t xml:space="preserve">  error: function(</w:t>
+            </w:r>
+            <w:proofErr w:type="spellStart"/>
+            <w:r>
+              <w:t>xhr</w:t>
+            </w:r>
+            <w:proofErr w:type="spellEnd"/>
+            <w:r>
+              <w:t>, status, error) {</w:t>
             </w:r>
           </w:p>
           <w:p>
@@ -105,7 +157,15 @@
           </w:p>
           <w:p>
             <w:r>
-              <w:t xml:space="preserve">    console.error(error);</w:t>
+              <w:t xml:space="preserve">    </w:t>
+            </w:r>
+            <w:proofErr w:type="spellStart"/>
+            <w:r>
+              <w:t>console.error</w:t>
+            </w:r>
+            <w:proofErr w:type="spellEnd"/>
+            <w:r>
+              <w:t>(error);</w:t>
             </w:r>
           </w:p>
           <w:p>
@@ -128,21 +188,84 @@
           <w:b/>
         </w:rPr>
       </w:pPr>
-      <w:r>
-        <w:rPr>
-          <w:b/>
-        </w:rPr>
-        <w:t>preventDefault() function</w:t>
-      </w:r>
-    </w:p>
-    <w:p>
-      <w:r>
-        <w:t>The preventDefault() method in jQuery is used to stop the default action of an element from happening. For example, you can use it to prevent a submit button from submitting a form, or to prevent a link from following the URL.</w:t>
-      </w:r>
-    </w:p>
-    <w:p>
-      <w:r>
-        <w:t>The preventDefault() method does not prevent further propagation of an event through the DOM. To handle this, you can use the stopPropagation() method.</w:t>
+      <w:proofErr w:type="spellStart"/>
+      <w:proofErr w:type="gramStart"/>
+      <w:r>
+        <w:rPr>
+          <w:b/>
+        </w:rPr>
+        <w:t>preventDefault</w:t>
+      </w:r>
+      <w:proofErr w:type="spellEnd"/>
+      <w:r>
+        <w:rPr>
+          <w:b/>
+        </w:rPr>
+        <w:t>(</w:t>
+      </w:r>
+      <w:proofErr w:type="gramEnd"/>
+      <w:r>
+        <w:rPr>
+          <w:b/>
+        </w:rPr>
+        <w:t>) function</w:t>
+      </w:r>
+    </w:p>
+    <w:p>
+      <w:r>
+        <w:t xml:space="preserve">The </w:t>
+      </w:r>
+      <w:proofErr w:type="spellStart"/>
+      <w:proofErr w:type="gramStart"/>
+      <w:r>
+        <w:t>preventDefault</w:t>
+      </w:r>
+      <w:proofErr w:type="spellEnd"/>
+      <w:r>
+        <w:t>(</w:t>
+      </w:r>
+      <w:proofErr w:type="gramEnd"/>
+      <w:r>
+        <w:t xml:space="preserve">) method in </w:t>
+      </w:r>
+      <w:proofErr w:type="spellStart"/>
+      <w:r>
+        <w:t>jQuery</w:t>
+      </w:r>
+      <w:proofErr w:type="spellEnd"/>
+      <w:r>
+        <w:t xml:space="preserve"> is used to stop the default action of an element from happening. For example, you can use it to prevent a submit button from submitting a form, or to prevent a link from following the URL.</w:t>
+      </w:r>
+    </w:p>
+    <w:p>
+      <w:r>
+        <w:t xml:space="preserve">The </w:t>
+      </w:r>
+      <w:proofErr w:type="spellStart"/>
+      <w:proofErr w:type="gramStart"/>
+      <w:r>
+        <w:t>preventDefault</w:t>
+      </w:r>
+      <w:proofErr w:type="spellEnd"/>
+      <w:r>
+        <w:t>(</w:t>
+      </w:r>
+      <w:proofErr w:type="gramEnd"/>
+      <w:r>
+        <w:t xml:space="preserve">) method does not prevent further propagation of an event through the DOM. To handle this, you can use the </w:t>
+      </w:r>
+      <w:proofErr w:type="spellStart"/>
+      <w:proofErr w:type="gramStart"/>
+      <w:r>
+        <w:t>stopPropagation</w:t>
+      </w:r>
+      <w:proofErr w:type="spellEnd"/>
+      <w:r>
+        <w:t>(</w:t>
+      </w:r>
+      <w:proofErr w:type="gramEnd"/>
+      <w:r>
+        <w:t>) method.</w:t>
       </w:r>
     </w:p>
     <w:tbl>
@@ -181,12 +304,28 @@
           </w:p>
           <w:p>
             <w:r>
-              <w:t xml:space="preserve">            e.preventDefault();</w:t>
-            </w:r>
-          </w:p>
-          <w:p>
-            <w:r>
-              <w:t xml:space="preserve">            console.log("button clicked!"+n);</w:t>
+              <w:t xml:space="preserve">            </w:t>
+            </w:r>
+            <w:proofErr w:type="spellStart"/>
+            <w:r>
+              <w:t>e.preventDefault</w:t>
+            </w:r>
+            <w:proofErr w:type="spellEnd"/>
+            <w:r>
+              <w:t>();</w:t>
+            </w:r>
+          </w:p>
+          <w:p>
+            <w:r>
+              <w:t xml:space="preserve">            </w:t>
+            </w:r>
+            <w:proofErr w:type="gramStart"/>
+            <w:r>
+              <w:t>console.log(</w:t>
+            </w:r>
+            <w:proofErr w:type="gramEnd"/>
+            <w:r>
+              <w:t>"button clicked!"+n);</w:t>
             </w:r>
           </w:p>
           <w:p>
@@ -237,8 +376,16 @@
         <w:rPr>
           <w:b/>
         </w:rPr>
-        <w:t>Getting form data into array object into jQuery</w:t>
-      </w:r>
+        <w:t xml:space="preserve">Getting form data into array object into </w:t>
+      </w:r>
+      <w:proofErr w:type="spellStart"/>
+      <w:r>
+        <w:rPr>
+          <w:b/>
+        </w:rPr>
+        <w:t>jQuery</w:t>
+      </w:r>
+      <w:proofErr w:type="spellEnd"/>
     </w:p>
     <w:p>
       <w:r>
@@ -253,13 +400,24 @@
       <w:r>
         <w:t xml:space="preserve">We initialize those as </w:t>
       </w:r>
+      <w:proofErr w:type="spellStart"/>
       <w:r>
         <w:rPr>
           <w:b/>
           <w:i/>
         </w:rPr>
-        <w:t>key:value</w:t>
-      </w:r>
+        <w:t>key</w:t>
+      </w:r>
+      <w:proofErr w:type="gramStart"/>
+      <w:r>
+        <w:rPr>
+          <w:b/>
+          <w:i/>
+        </w:rPr>
+        <w:t>:value</w:t>
+      </w:r>
+      <w:proofErr w:type="spellEnd"/>
+      <w:proofErr w:type="gramEnd"/>
     </w:p>
     <w:p>
       <w:pPr>
@@ -306,7 +464,15 @@
     </w:p>
     <w:p>
       <w:r>
-        <w:t>Let’s see the jQuery code part</w:t>
+        <w:t xml:space="preserve">Let’s see the </w:t>
+      </w:r>
+      <w:proofErr w:type="spellStart"/>
+      <w:r>
+        <w:t>jQuery</w:t>
+      </w:r>
+      <w:proofErr w:type="spellEnd"/>
+      <w:r>
+        <w:t xml:space="preserve"> code part</w:t>
       </w:r>
     </w:p>
     <w:tbl>
@@ -335,17 +501,49 @@
           </w:p>
           <w:p>
             <w:r>
-              <w:t xml:space="preserve">            e.preventDefault();</w:t>
-            </w:r>
-          </w:p>
-          <w:p>
-            <w:r>
-              <w:t xml:space="preserve">            let nm = $('#uname').val();</w:t>
-            </w:r>
-          </w:p>
-          <w:p>
-            <w:r>
-              <w:t xml:space="preserve">          let ph = $('#phone').val();</w:t>
+              <w:t xml:space="preserve">            </w:t>
+            </w:r>
+            <w:proofErr w:type="spellStart"/>
+            <w:r>
+              <w:t>e.preventDefault</w:t>
+            </w:r>
+            <w:proofErr w:type="spellEnd"/>
+            <w:r>
+              <w:t>();</w:t>
+            </w:r>
+          </w:p>
+          <w:p>
+            <w:r>
+              <w:t xml:space="preserve">            let nm = $('#</w:t>
+            </w:r>
+            <w:proofErr w:type="spellStart"/>
+            <w:r>
+              <w:t>uname</w:t>
+            </w:r>
+            <w:proofErr w:type="spellEnd"/>
+            <w:r>
+              <w:t>').</w:t>
+            </w:r>
+            <w:proofErr w:type="spellStart"/>
+            <w:r>
+              <w:t>val</w:t>
+            </w:r>
+            <w:proofErr w:type="spellEnd"/>
+            <w:r>
+              <w:t>();</w:t>
+            </w:r>
+          </w:p>
+          <w:p>
+            <w:r>
+              <w:t xml:space="preserve">          let ph = $('#phone').</w:t>
+            </w:r>
+            <w:proofErr w:type="spellStart"/>
+            <w:r>
+              <w:t>val</w:t>
+            </w:r>
+            <w:proofErr w:type="spellEnd"/>
+            <w:r>
+              <w:t>();</w:t>
             </w:r>
           </w:p>
           <w:p>
@@ -365,12 +563,25 @@
           </w:p>
           <w:p>
             <w:r>
-              <w:t xml:space="preserve">          // initialize object's array to ajax</w:t>
-            </w:r>
-          </w:p>
-          <w:p>
-            <w:r>
-              <w:t xml:space="preserve">            $.ajax({</w:t>
+              <w:t xml:space="preserve">          // initialize object's array to </w:t>
+            </w:r>
+            <w:proofErr w:type="spellStart"/>
+            <w:r>
+              <w:t>ajax</w:t>
+            </w:r>
+            <w:proofErr w:type="spellEnd"/>
+          </w:p>
+          <w:p>
+            <w:r>
+              <w:t xml:space="preserve">            $.</w:t>
+            </w:r>
+            <w:proofErr w:type="spellStart"/>
+            <w:r>
+              <w:t>ajax</w:t>
+            </w:r>
+            <w:proofErr w:type="spellEnd"/>
+            <w:r>
+              <w:t>({</w:t>
             </w:r>
           </w:p>
           <w:p>
@@ -390,13 +601,26 @@
           </w:p>
           <w:p>
             <w:r>
-              <w:t xml:space="preserve">                name:nm,</w:t>
-            </w:r>
-          </w:p>
-          <w:p>
-            <w:r>
-              <w:t xml:space="preserve">                phone:ph</w:t>
-            </w:r>
+              <w:t xml:space="preserve">                </w:t>
+            </w:r>
+            <w:proofErr w:type="spellStart"/>
+            <w:r>
+              <w:t>name:nm</w:t>
+            </w:r>
+            <w:proofErr w:type="spellEnd"/>
+            <w:r>
+              <w:t>,</w:t>
+            </w:r>
+          </w:p>
+          <w:p>
+            <w:r>
+              <w:t xml:space="preserve">                </w:t>
+            </w:r>
+            <w:proofErr w:type="spellStart"/>
+            <w:r>
+              <w:t>phone:ph</w:t>
+            </w:r>
+            <w:proofErr w:type="spellEnd"/>
           </w:p>
           <w:p>
             <w:r>
@@ -405,7 +629,15 @@
           </w:p>
           <w:p>
             <w:r>
-              <w:t xml:space="preserve">              success:function(data){</w:t>
+              <w:t xml:space="preserve">              </w:t>
+            </w:r>
+            <w:proofErr w:type="spellStart"/>
+            <w:r>
+              <w:t>success:function</w:t>
+            </w:r>
+            <w:proofErr w:type="spellEnd"/>
+            <w:r>
+              <w:t>(data){</w:t>
             </w:r>
           </w:p>
           <w:p>
@@ -459,8 +691,13 @@
           </w:tcPr>
           <w:p>
             <w:r>
-              <w:t>&lt;?php</w:t>
-            </w:r>
+              <w:t>&lt;?</w:t>
+            </w:r>
+            <w:proofErr w:type="spellStart"/>
+            <w:r>
+              <w:t>php</w:t>
+            </w:r>
+            <w:proofErr w:type="spellEnd"/>
           </w:p>
           <w:p>
             <w:r>
@@ -470,7 +707,15 @@
           <w:p/>
           <w:p>
             <w:r>
-              <w:t>$fname = $_POST['name'];</w:t>
+              <w:t>$</w:t>
+            </w:r>
+            <w:proofErr w:type="spellStart"/>
+            <w:r>
+              <w:t>fname</w:t>
+            </w:r>
+            <w:proofErr w:type="spellEnd"/>
+            <w:r>
+              <w:t xml:space="preserve"> = $_POST['name'];</w:t>
             </w:r>
           </w:p>
           <w:p>
@@ -481,12 +726,44 @@
           <w:p/>
           <w:p>
             <w:r>
-              <w:t>if(!empty($fname) &amp;&amp; !empty($Phone)){</w:t>
-            </w:r>
-          </w:p>
-          <w:p>
-            <w:r>
-              <w:t xml:space="preserve">    $sql = "INSERT INTO customers(fullname,phone) VALUES('$fname','$Phone')";</w:t>
+              <w:t>if(!empty($</w:t>
+            </w:r>
+            <w:proofErr w:type="spellStart"/>
+            <w:r>
+              <w:t>fname</w:t>
+            </w:r>
+            <w:proofErr w:type="spellEnd"/>
+            <w:r>
+              <w:t>) &amp;&amp; !empty($Phone)){</w:t>
+            </w:r>
+          </w:p>
+          <w:p>
+            <w:r>
+              <w:t xml:space="preserve">    $</w:t>
+            </w:r>
+            <w:proofErr w:type="spellStart"/>
+            <w:r>
+              <w:t>sql</w:t>
+            </w:r>
+            <w:proofErr w:type="spellEnd"/>
+            <w:r>
+              <w:t xml:space="preserve"> = "INSERT INTO customers(</w:t>
+            </w:r>
+            <w:proofErr w:type="spellStart"/>
+            <w:r>
+              <w:t>fullname,phone</w:t>
+            </w:r>
+            <w:proofErr w:type="spellEnd"/>
+            <w:r>
+              <w:t>) VALUES('$</w:t>
+            </w:r>
+            <w:proofErr w:type="spellStart"/>
+            <w:r>
+              <w:t>fname','$Phone</w:t>
+            </w:r>
+            <w:proofErr w:type="spellEnd"/>
+            <w:r>
+              <w:t>')";</w:t>
             </w:r>
           </w:p>
           <w:p>
@@ -497,12 +774,36 @@
           </w:p>
           <w:p>
             <w:r>
-              <w:t xml:space="preserve">    if(mysqli_query($conn,$sql)){</w:t>
-            </w:r>
-          </w:p>
-          <w:p>
-            <w:r>
-              <w:t xml:space="preserve">    echo "record saved!";</w:t>
+              <w:t xml:space="preserve">    if(</w:t>
+            </w:r>
+            <w:proofErr w:type="spellStart"/>
+            <w:r>
+              <w:t>mysqli_query</w:t>
+            </w:r>
+            <w:proofErr w:type="spellEnd"/>
+            <w:r>
+              <w:t>($</w:t>
+            </w:r>
+            <w:proofErr w:type="spellStart"/>
+            <w:r>
+              <w:t>conn,$sql</w:t>
+            </w:r>
+            <w:proofErr w:type="spellEnd"/>
+            <w:r>
+              <w:t>)){</w:t>
+            </w:r>
+          </w:p>
+          <w:p>
+            <w:r>
+              <w:t xml:space="preserve">    </w:t>
+            </w:r>
+            <w:proofErr w:type="gramStart"/>
+            <w:r>
+              <w:t>echo</w:t>
+            </w:r>
+            <w:proofErr w:type="gramEnd"/>
+            <w:r>
+              <w:t xml:space="preserve"> "record saved!";</w:t>
             </w:r>
           </w:p>
           <w:p>
@@ -512,7 +813,15 @@
           </w:p>
           <w:p>
             <w:r>
-              <w:t xml:space="preserve">    echo "record insert failed!";</w:t>
+              <w:t xml:space="preserve">    </w:t>
+            </w:r>
+            <w:proofErr w:type="gramStart"/>
+            <w:r>
+              <w:t>echo</w:t>
+            </w:r>
+            <w:proofErr w:type="gramEnd"/>
+            <w:r>
+              <w:t xml:space="preserve"> "record insert failed!";</w:t>
             </w:r>
           </w:p>
           <w:p>
@@ -544,6 +853,373 @@
         </w:tc>
       </w:tr>
     </w:tbl>
+    <w:p/>
+    <w:p>
+      <w:pPr>
+        <w:rPr>
+          <w:b/>
+        </w:rPr>
+      </w:pPr>
+      <w:r>
+        <w:rPr>
+          <w:b/>
+        </w:rPr>
+        <w:t>Note:</w:t>
+      </w:r>
+    </w:p>
+    <w:tbl>
+      <w:tblPr>
+        <w:tblStyle w:val="TableGrid"/>
+        <w:tblW w:w="0" w:type="auto"/>
+        <w:tblLook w:val="04A0"/>
+      </w:tblPr>
+      <w:tblGrid>
+        <w:gridCol w:w="9576"/>
+      </w:tblGrid>
+      <w:tr>
+        <w:tc>
+          <w:tcPr>
+            <w:tcW w:w="9576" w:type="dxa"/>
+          </w:tcPr>
+          <w:p>
+            <w:r>
+              <w:t>Note: INSERT,UPDATE,DELETE =&gt; POST method and SELECT/SEARCH =&gt; GET method</w:t>
+            </w:r>
+          </w:p>
+          <w:p>
+            <w:r>
+              <w:t xml:space="preserve">learn </w:t>
+            </w:r>
+            <w:proofErr w:type="spellStart"/>
+            <w:r>
+              <w:t>php</w:t>
+            </w:r>
+            <w:proofErr w:type="spellEnd"/>
+            <w:r>
+              <w:t xml:space="preserve"> with </w:t>
+            </w:r>
+            <w:proofErr w:type="spellStart"/>
+            <w:r>
+              <w:t>ajax</w:t>
+            </w:r>
+            <w:proofErr w:type="spellEnd"/>
+            <w:r>
+              <w:t>:</w:t>
+            </w:r>
+          </w:p>
+          <w:p>
+            <w:hyperlink r:id="rId5" w:history="1">
+              <w:r>
+                <w:rPr>
+                  <w:rStyle w:val="Hyperlink"/>
+                </w:rPr>
+                <w:t>https://www.studentstutorial.com/ajax/insert-data?expand_article=1</w:t>
+              </w:r>
+            </w:hyperlink>
+          </w:p>
+          <w:p>
+            <w:r>
+              <w:t xml:space="preserve">live </w:t>
+            </w:r>
+            <w:proofErr w:type="spellStart"/>
+            <w:r>
+              <w:t>search:php+ajax+mysql</w:t>
+            </w:r>
+            <w:proofErr w:type="spellEnd"/>
+            <w:r>
+              <w:t xml:space="preserve">: </w:t>
+            </w:r>
+            <w:hyperlink r:id="rId6" w:history="1">
+              <w:r>
+                <w:rPr>
+                  <w:rStyle w:val="Hyperlink"/>
+                </w:rPr>
+                <w:t>https://www.tutorialrepublic.com/php-tutorial/php-mysql-ajax-live-search.php</w:t>
+              </w:r>
+            </w:hyperlink>
+          </w:p>
+        </w:tc>
+      </w:tr>
+    </w:tbl>
+    <w:p/>
+    <w:p>
+      <w:pPr>
+        <w:rPr>
+          <w:b/>
+        </w:rPr>
+      </w:pPr>
+      <w:r>
+        <w:rPr>
+          <w:b/>
+        </w:rPr>
+        <w:t>Note 2:</w:t>
+      </w:r>
+    </w:p>
+    <w:p>
+      <w:r>
+        <w:t xml:space="preserve">When you do live search functionality with </w:t>
+      </w:r>
+      <w:proofErr w:type="spellStart"/>
+      <w:r>
+        <w:t>Laravel</w:t>
+      </w:r>
+      <w:proofErr w:type="spellEnd"/>
+      <w:r>
+        <w:t xml:space="preserve"> then, </w:t>
+      </w:r>
+    </w:p>
+    <w:p>
+      <w:pPr>
+        <w:pStyle w:val="ListParagraph"/>
+        <w:numPr>
+          <w:ilvl w:val="0"/>
+          <w:numId w:val="1"/>
+        </w:numPr>
+      </w:pPr>
+      <w:r>
+        <w:t>Make proper routes for them</w:t>
+      </w:r>
+    </w:p>
+    <w:p>
+      <w:pPr>
+        <w:pStyle w:val="ListParagraph"/>
+        <w:numPr>
+          <w:ilvl w:val="0"/>
+          <w:numId w:val="1"/>
+        </w:numPr>
+      </w:pPr>
+      <w:r>
+        <w:t xml:space="preserve">Include </w:t>
+      </w:r>
+      <w:proofErr w:type="spellStart"/>
+      <w:r>
+        <w:t>jquery</w:t>
+      </w:r>
+      <w:proofErr w:type="spellEnd"/>
+      <w:r>
+        <w:t xml:space="preserve"> file inside your blade template</w:t>
+      </w:r>
+    </w:p>
+    <w:p>
+      <w:pPr>
+        <w:pStyle w:val="ListParagraph"/>
+        <w:numPr>
+          <w:ilvl w:val="0"/>
+          <w:numId w:val="1"/>
+        </w:numPr>
+      </w:pPr>
+      <w:r>
+        <w:t xml:space="preserve">Add </w:t>
+      </w:r>
+      <w:proofErr w:type="spellStart"/>
+      <w:r>
+        <w:t>csrf_token</w:t>
+      </w:r>
+      <w:proofErr w:type="spellEnd"/>
+      <w:r>
+        <w:t xml:space="preserve">() function value as </w:t>
+      </w:r>
+      <w:proofErr w:type="spellStart"/>
+      <w:r>
+        <w:t>metatag</w:t>
+      </w:r>
+      <w:proofErr w:type="spellEnd"/>
+      <w:r>
+        <w:t xml:space="preserve"> </w:t>
+      </w:r>
+      <w:r>
+        <w:rPr>
+          <w:b/>
+          <w:i/>
+        </w:rPr>
+        <w:t>&lt;meta name="</w:t>
+      </w:r>
+      <w:proofErr w:type="spellStart"/>
+      <w:r>
+        <w:rPr>
+          <w:b/>
+          <w:i/>
+        </w:rPr>
+        <w:t>csrf</w:t>
+      </w:r>
+      <w:proofErr w:type="spellEnd"/>
+      <w:r>
+        <w:rPr>
+          <w:b/>
+          <w:i/>
+        </w:rPr>
+        <w:t xml:space="preserve">-token" content="{{ </w:t>
+      </w:r>
+      <w:proofErr w:type="spellStart"/>
+      <w:r>
+        <w:rPr>
+          <w:b/>
+          <w:i/>
+        </w:rPr>
+        <w:t>csrf_token</w:t>
+      </w:r>
+      <w:proofErr w:type="spellEnd"/>
+      <w:r>
+        <w:rPr>
+          <w:b/>
+          <w:i/>
+        </w:rPr>
+        <w:t>() }}" /&gt;</w:t>
+      </w:r>
+    </w:p>
+    <w:p>
+      <w:pPr>
+        <w:pStyle w:val="ListParagraph"/>
+        <w:numPr>
+          <w:ilvl w:val="0"/>
+          <w:numId w:val="1"/>
+        </w:numPr>
+      </w:pPr>
+      <w:r>
+        <w:t xml:space="preserve">In AJAX code in blade file, </w:t>
+      </w:r>
+      <w:proofErr w:type="spellStart"/>
+      <w:r>
+        <w:t>url</w:t>
+      </w:r>
+      <w:proofErr w:type="spellEnd"/>
+      <w:r>
+        <w:t xml:space="preserve"> type will like   </w:t>
+      </w:r>
+      <w:r>
+        <w:rPr>
+          <w:b/>
+          <w:i/>
+        </w:rPr>
+        <w:t>$.get("{{</w:t>
+      </w:r>
+      <w:proofErr w:type="spellStart"/>
+      <w:r>
+        <w:rPr>
+          <w:b/>
+          <w:i/>
+        </w:rPr>
+        <w:t>url</w:t>
+      </w:r>
+      <w:proofErr w:type="spellEnd"/>
+      <w:r>
+        <w:rPr>
+          <w:b/>
+          <w:i/>
+        </w:rPr>
+        <w:t>('/')}}/search"</w:t>
+      </w:r>
+      <w:r>
+        <w:rPr>
+          <w:b/>
+          <w:i/>
+        </w:rPr>
+        <w:t xml:space="preserve">  </w:t>
+      </w:r>
+    </w:p>
+    <w:p>
+      <w:pPr>
+        <w:pStyle w:val="ListParagraph"/>
+        <w:numPr>
+          <w:ilvl w:val="0"/>
+          <w:numId w:val="1"/>
+        </w:numPr>
+      </w:pPr>
+      <w:r>
+        <w:t xml:space="preserve">Pass the parameters with </w:t>
+      </w:r>
+      <w:proofErr w:type="spellStart"/>
+      <w:r>
+        <w:t>csrf</w:t>
+      </w:r>
+      <w:proofErr w:type="spellEnd"/>
+      <w:r>
+        <w:t xml:space="preserve"> token  </w:t>
+      </w:r>
+      <w:r>
+        <w:rPr>
+          <w:b/>
+          <w:i/>
+        </w:rPr>
+        <w:t>{_token: $('meta[name="</w:t>
+      </w:r>
+      <w:proofErr w:type="spellStart"/>
+      <w:r>
+        <w:rPr>
+          <w:b/>
+          <w:i/>
+        </w:rPr>
+        <w:t>csrf</w:t>
+      </w:r>
+      <w:proofErr w:type="spellEnd"/>
+      <w:r>
+        <w:rPr>
+          <w:b/>
+          <w:i/>
+        </w:rPr>
+        <w:t>-token"]').</w:t>
+      </w:r>
+      <w:proofErr w:type="spellStart"/>
+      <w:r>
+        <w:rPr>
+          <w:b/>
+          <w:i/>
+        </w:rPr>
+        <w:t>attr</w:t>
+      </w:r>
+      <w:proofErr w:type="spellEnd"/>
+      <w:r>
+        <w:rPr>
+          <w:b/>
+          <w:i/>
+        </w:rPr>
+        <w:t xml:space="preserve">('content'),term: </w:t>
+      </w:r>
+      <w:proofErr w:type="spellStart"/>
+      <w:r>
+        <w:rPr>
+          <w:b/>
+          <w:i/>
+        </w:rPr>
+        <w:t>inputVal</w:t>
+      </w:r>
+      <w:proofErr w:type="spellEnd"/>
+      <w:r>
+        <w:rPr>
+          <w:b/>
+          <w:i/>
+        </w:rPr>
+        <w:t>})</w:t>
+      </w:r>
+    </w:p>
+    <w:p>
+      <w:pPr>
+        <w:pStyle w:val="ListParagraph"/>
+        <w:numPr>
+          <w:ilvl w:val="0"/>
+          <w:numId w:val="1"/>
+        </w:numPr>
+      </w:pPr>
+      <w:r>
+        <w:t>For getting live search code help[</w:t>
+      </w:r>
+      <w:proofErr w:type="spellStart"/>
+      <w:r>
+        <w:t>php+ajax+mysql</w:t>
+      </w:r>
+      <w:proofErr w:type="spellEnd"/>
+      <w:r>
+        <w:t xml:space="preserve">]: </w:t>
+      </w:r>
+      <w:hyperlink r:id="rId7" w:history="1">
+        <w:r>
+          <w:rPr>
+            <w:rStyle w:val="Hyperlink"/>
+          </w:rPr>
+          <w:t>https://www.tutorialrepublic.com/php-tutorial/php-mysql-ajax-live-search.php</w:t>
+        </w:r>
+      </w:hyperlink>
+    </w:p>
     <w:p/>
     <w:p/>
     <w:p/>
@@ -555,6 +1231,103 @@
     </w:sectPr>
   </w:body>
 </w:document>
+</file>
+
+<file path=word/numbering.xml><?xml version="1.0" encoding="utf-8"?>
+<w:numbering xmlns:ve="http://schemas.openxmlformats.org/markup-compatibility/2006" xmlns:o="urn:schemas-microsoft-com:office:office" xmlns:r="http://schemas.openxmlformats.org/officeDocument/2006/relationships" xmlns:m="http://schemas.openxmlformats.org/officeDocument/2006/math" xmlns:v="urn:schemas-microsoft-com:vml" xmlns:wp="http://schemas.openxmlformats.org/drawingml/2006/wordprocessingDrawing" xmlns:w10="urn:schemas-microsoft-com:office:word" xmlns:w="http://schemas.openxmlformats.org/wordprocessingml/2006/main" xmlns:wne="http://schemas.microsoft.com/office/word/2006/wordml">
+  <w:abstractNum w:abstractNumId="0">
+    <w:nsid w:val="07755693"/>
+    <w:multiLevelType w:val="hybridMultilevel"/>
+    <w:tmpl w:val="31CCBA68"/>
+    <w:lvl w:ilvl="0" w:tplc="0409000F">
+      <w:start w:val="1"/>
+      <w:numFmt w:val="decimal"/>
+      <w:lvlText w:val="%1."/>
+      <w:lvlJc w:val="left"/>
+      <w:pPr>
+        <w:ind w:left="720" w:hanging="360"/>
+      </w:pPr>
+      <w:rPr>
+        <w:rFonts w:hint="default"/>
+      </w:rPr>
+    </w:lvl>
+    <w:lvl w:ilvl="1" w:tplc="04090019" w:tentative="1">
+      <w:start w:val="1"/>
+      <w:numFmt w:val="lowerLetter"/>
+      <w:lvlText w:val="%2."/>
+      <w:lvlJc w:val="left"/>
+      <w:pPr>
+        <w:ind w:left="1440" w:hanging="360"/>
+      </w:pPr>
+    </w:lvl>
+    <w:lvl w:ilvl="2" w:tplc="0409001B" w:tentative="1">
+      <w:start w:val="1"/>
+      <w:numFmt w:val="lowerRoman"/>
+      <w:lvlText w:val="%3."/>
+      <w:lvlJc w:val="right"/>
+      <w:pPr>
+        <w:ind w:left="2160" w:hanging="180"/>
+      </w:pPr>
+    </w:lvl>
+    <w:lvl w:ilvl="3" w:tplc="0409000F" w:tentative="1">
+      <w:start w:val="1"/>
+      <w:numFmt w:val="decimal"/>
+      <w:lvlText w:val="%4."/>
+      <w:lvlJc w:val="left"/>
+      <w:pPr>
+        <w:ind w:left="2880" w:hanging="360"/>
+      </w:pPr>
+    </w:lvl>
+    <w:lvl w:ilvl="4" w:tplc="04090019" w:tentative="1">
+      <w:start w:val="1"/>
+      <w:numFmt w:val="lowerLetter"/>
+      <w:lvlText w:val="%5."/>
+      <w:lvlJc w:val="left"/>
+      <w:pPr>
+        <w:ind w:left="3600" w:hanging="360"/>
+      </w:pPr>
+    </w:lvl>
+    <w:lvl w:ilvl="5" w:tplc="0409001B" w:tentative="1">
+      <w:start w:val="1"/>
+      <w:numFmt w:val="lowerRoman"/>
+      <w:lvlText w:val="%6."/>
+      <w:lvlJc w:val="right"/>
+      <w:pPr>
+        <w:ind w:left="4320" w:hanging="180"/>
+      </w:pPr>
+    </w:lvl>
+    <w:lvl w:ilvl="6" w:tplc="0409000F" w:tentative="1">
+      <w:start w:val="1"/>
+      <w:numFmt w:val="decimal"/>
+      <w:lvlText w:val="%7."/>
+      <w:lvlJc w:val="left"/>
+      <w:pPr>
+        <w:ind w:left="5040" w:hanging="360"/>
+      </w:pPr>
+    </w:lvl>
+    <w:lvl w:ilvl="7" w:tplc="04090019" w:tentative="1">
+      <w:start w:val="1"/>
+      <w:numFmt w:val="lowerLetter"/>
+      <w:lvlText w:val="%8."/>
+      <w:lvlJc w:val="left"/>
+      <w:pPr>
+        <w:ind w:left="5760" w:hanging="360"/>
+      </w:pPr>
+    </w:lvl>
+    <w:lvl w:ilvl="8" w:tplc="0409001B" w:tentative="1">
+      <w:start w:val="1"/>
+      <w:numFmt w:val="lowerRoman"/>
+      <w:lvlText w:val="%9."/>
+      <w:lvlJc w:val="right"/>
+      <w:pPr>
+        <w:ind w:left="6480" w:hanging="180"/>
+      </w:pPr>
+    </w:lvl>
+  </w:abstractNum>
+  <w:num w:numId="1">
+    <w:abstractNumId w:val="0"/>
+  </w:num>
+</w:numbering>
 </file>
 
 <file path=word/styles.xml><?xml version="1.0" encoding="utf-8"?>
@@ -771,6 +1544,40 @@
         <w:right w:w="108" w:type="dxa"/>
       </w:tblCellMar>
     </w:tblPr>
+  </w:style>
+  <w:style w:type="character" w:styleId="Hyperlink">
+    <w:name w:val="Hyperlink"/>
+    <w:basedOn w:val="DefaultParagraphFont"/>
+    <w:uiPriority w:val="99"/>
+    <w:unhideWhenUsed/>
+    <w:rsid w:val="008B4C66"/>
+    <w:rPr>
+      <w:color w:val="0000FF" w:themeColor="hyperlink"/>
+      <w:u w:val="single"/>
+    </w:rPr>
+  </w:style>
+  <w:style w:type="paragraph" w:styleId="ListParagraph">
+    <w:name w:val="List Paragraph"/>
+    <w:basedOn w:val="Normal"/>
+    <w:uiPriority w:val="34"/>
+    <w:qFormat/>
+    <w:rsid w:val="00C73268"/>
+    <w:pPr>
+      <w:ind w:left="720"/>
+      <w:contextualSpacing/>
+    </w:pPr>
+  </w:style>
+  <w:style w:type="character" w:styleId="FollowedHyperlink">
+    <w:name w:val="FollowedHyperlink"/>
+    <w:basedOn w:val="DefaultParagraphFont"/>
+    <w:uiPriority w:val="99"/>
+    <w:semiHidden/>
+    <w:unhideWhenUsed/>
+    <w:rsid w:val="001E0850"/>
+    <w:rPr>
+      <w:color w:val="800080" w:themeColor="followedHyperlink"/>
+      <w:u w:val="single"/>
+    </w:rPr>
   </w:style>
 </w:styles>
 </file>

</xml_diff>